<commit_message>
Update template to include arrows
</commit_message>
<xml_diff>
--- a/docx templates/images work permit template.docx
+++ b/docx templates/images work permit template.docx
@@ -558,6 +558,166 @@
           <w:szCs w:val="18"/>
         </w:rPr>
       </w:pPr>
+      <w:bookmarkStart w:id="2" w:name="_GoBack"/>
+      <w:bookmarkEnd w:id="2"/>
+      <w:r>
+        <w:rPr>
+          <w:rFonts w:ascii="TH SarabunPSK" w:hAnsi="TH SarabunPSK" w:cs="TH SarabunPSK"/>
+          <w:noProof/>
+          <w:sz w:val="32"/>
+          <w:szCs w:val="32"/>
+        </w:rPr>
+        <mc:AlternateContent>
+          <mc:Choice Requires="wps">
+            <w:drawing>
+              <wp:anchor distT="0" distB="0" distL="114300" distR="114300" simplePos="0" relativeHeight="251659264" behindDoc="0" locked="0" layoutInCell="1" allowOverlap="1">
+                <wp:simplePos x="0" y="0"/>
+                <wp:positionH relativeFrom="column">
+                  <wp:posOffset>-2540</wp:posOffset>
+                </wp:positionH>
+                <wp:positionV relativeFrom="paragraph">
+                  <wp:posOffset>3535526</wp:posOffset>
+                </wp:positionV>
+                <wp:extent cx="978408" cy="484632"/>
+                <wp:effectExtent l="12700" t="38100" r="25400" b="36195"/>
+                <wp:wrapNone/>
+                <wp:docPr id="1" name="Right Arrow 1"/>
+                <wp:cNvGraphicFramePr/>
+                <a:graphic xmlns:a="http://schemas.openxmlformats.org/drawingml/2006/main">
+                  <a:graphicData uri="http://schemas.microsoft.com/office/word/2010/wordprocessingShape">
+                    <wps:wsp>
+                      <wps:cNvSpPr/>
+                      <wps:spPr>
+                        <a:xfrm>
+                          <a:off x="0" y="0"/>
+                          <a:ext cx="978408" cy="484632"/>
+                        </a:xfrm>
+                        <a:prstGeom prst="rightArrow">
+                          <a:avLst/>
+                        </a:prstGeom>
+                      </wps:spPr>
+                      <wps:style>
+                        <a:lnRef idx="2">
+                          <a:schemeClr val="accent1">
+                            <a:shade val="50000"/>
+                          </a:schemeClr>
+                        </a:lnRef>
+                        <a:fillRef idx="1">
+                          <a:schemeClr val="accent1"/>
+                        </a:fillRef>
+                        <a:effectRef idx="0">
+                          <a:schemeClr val="accent1"/>
+                        </a:effectRef>
+                        <a:fontRef idx="minor">
+                          <a:schemeClr val="lt1"/>
+                        </a:fontRef>
+                      </wps:style>
+                      <wps:bodyPr rot="0" spcFirstLastPara="0" vertOverflow="overflow" horzOverflow="overflow" vert="horz" wrap="square" lIns="91440" tIns="45720" rIns="91440" bIns="45720" numCol="1" spcCol="0" rtlCol="0" fromWordArt="0" anchor="ctr" anchorCtr="0" forceAA="0" compatLnSpc="1">
+                        <a:prstTxWarp prst="textNoShape">
+                          <a:avLst/>
+                        </a:prstTxWarp>
+                        <a:noAutofit/>
+                      </wps:bodyPr>
+                    </wps:wsp>
+                  </a:graphicData>
+                </a:graphic>
+              </wp:anchor>
+            </w:drawing>
+          </mc:Choice>
+          <mc:Fallback>
+            <w:pict>
+              <v:shapetype w14:anchorId="651E6F1A" id="_x0000_t13" coordsize="21600,21600" o:spt="13" adj="16200,5400" path="m@0,l@0@1,0@1,0@2@0@2@0,21600,21600,10800xe">
+                <v:stroke joinstyle="miter"/>
+                <v:formulas>
+                  <v:f eqn="val #0"/>
+                  <v:f eqn="val #1"/>
+                  <v:f eqn="sum height 0 #1"/>
+                  <v:f eqn="sum 10800 0 #1"/>
+                  <v:f eqn="sum width 0 #0"/>
+                  <v:f eqn="prod @4 @3 10800"/>
+                  <v:f eqn="sum width 0 @5"/>
+                </v:formulas>
+                <v:path o:connecttype="custom" o:connectlocs="@0,0;0,10800;@0,21600;21600,10800" o:connectangles="270,180,90,0" textboxrect="0,@1,@6,@2"/>
+                <v:handles>
+                  <v:h position="#0,#1" xrange="0,21600" yrange="0,10800"/>
+                </v:handles>
+              </v:shapetype>
+              <v:shape id="Right Arrow 1" o:spid="_x0000_s1026" type="#_x0000_t13" style="position:absolute;margin-left:-.2pt;margin-top:278.4pt;width:77.05pt;height:38.15pt;z-index:251659264;visibility:visible;mso-wrap-style:square;mso-wrap-distance-left:9pt;mso-wrap-distance-top:0;mso-wrap-distance-right:9pt;mso-wrap-distance-bottom:0;mso-position-horizontal:absolute;mso-position-horizontal-relative:text;mso-position-vertical:absolute;mso-position-vertical-relative:text;v-text-anchor:middle" o:gfxdata="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" adj="16250" fillcolor="#4f81bd [3204]" strokecolor="#243f60 [1604]" strokeweight="2pt"/>
+            </w:pict>
+          </mc:Fallback>
+        </mc:AlternateContent>
+      </w:r>
+      <w:r>
+        <w:rPr>
+          <w:rFonts w:ascii="TH SarabunPSK" w:hAnsi="TH SarabunPSK" w:cs="TH SarabunPSK"/>
+          <w:noProof/>
+          <w:sz w:val="32"/>
+          <w:szCs w:val="32"/>
+        </w:rPr>
+        <mc:AlternateContent>
+          <mc:Choice Requires="wps">
+            <w:drawing>
+              <wp:anchor distT="0" distB="0" distL="114300" distR="114300" simplePos="0" relativeHeight="251661312" behindDoc="0" locked="0" layoutInCell="1" allowOverlap="1" wp14:anchorId="5A0B9530" wp14:editId="09674275">
+                <wp:simplePos x="0" y="0"/>
+                <wp:positionH relativeFrom="column">
+                  <wp:posOffset>2832</wp:posOffset>
+                </wp:positionH>
+                <wp:positionV relativeFrom="paragraph">
+                  <wp:posOffset>4171332</wp:posOffset>
+                </wp:positionV>
+                <wp:extent cx="978408" cy="484632"/>
+                <wp:effectExtent l="12700" t="38100" r="25400" b="36195"/>
+                <wp:wrapNone/>
+                <wp:docPr id="5" name="Right Arrow 5"/>
+                <wp:cNvGraphicFramePr/>
+                <a:graphic xmlns:a="http://schemas.openxmlformats.org/drawingml/2006/main">
+                  <a:graphicData uri="http://schemas.microsoft.com/office/word/2010/wordprocessingShape">
+                    <wps:wsp>
+                      <wps:cNvSpPr/>
+                      <wps:spPr>
+                        <a:xfrm>
+                          <a:off x="0" y="0"/>
+                          <a:ext cx="978408" cy="484632"/>
+                        </a:xfrm>
+                        <a:prstGeom prst="rightArrow">
+                          <a:avLst/>
+                        </a:prstGeom>
+                      </wps:spPr>
+                      <wps:style>
+                        <a:lnRef idx="2">
+                          <a:schemeClr val="accent1">
+                            <a:shade val="50000"/>
+                          </a:schemeClr>
+                        </a:lnRef>
+                        <a:fillRef idx="1">
+                          <a:schemeClr val="accent1"/>
+                        </a:fillRef>
+                        <a:effectRef idx="0">
+                          <a:schemeClr val="accent1"/>
+                        </a:effectRef>
+                        <a:fontRef idx="minor">
+                          <a:schemeClr val="lt1"/>
+                        </a:fontRef>
+                      </wps:style>
+                      <wps:bodyPr rot="0" spcFirstLastPara="0" vertOverflow="overflow" horzOverflow="overflow" vert="horz" wrap="square" lIns="91440" tIns="45720" rIns="91440" bIns="45720" numCol="1" spcCol="0" rtlCol="0" fromWordArt="0" anchor="ctr" anchorCtr="0" forceAA="0" compatLnSpc="1">
+                        <a:prstTxWarp prst="textNoShape">
+                          <a:avLst/>
+                        </a:prstTxWarp>
+                        <a:noAutofit/>
+                      </wps:bodyPr>
+                    </wps:wsp>
+                  </a:graphicData>
+                </a:graphic>
+              </wp:anchor>
+            </w:drawing>
+          </mc:Choice>
+          <mc:Fallback>
+            <w:pict>
+              <v:shape w14:anchorId="164A422F" id="Right Arrow 5" o:spid="_x0000_s1026" type="#_x0000_t13" style="position:absolute;margin-left:.2pt;margin-top:328.45pt;width:77.05pt;height:38.15pt;z-index:251661312;visibility:visible;mso-wrap-style:square;mso-wrap-distance-left:9pt;mso-wrap-distance-top:0;mso-wrap-distance-right:9pt;mso-wrap-distance-bottom:0;mso-position-horizontal:absolute;mso-position-horizontal-relative:text;mso-position-vertical:absolute;mso-position-vertical-relative:text;v-text-anchor:middle" o:gfxdata="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" adj="16250" fillcolor="#4f81bd [3204]" strokecolor="#243f60 [1604]" strokeweight="2pt"/>
+            </w:pict>
+          </mc:Fallback>
+        </mc:AlternateContent>
+      </w:r>
       <w:r>
         <w:rPr>
           <w:rFonts w:ascii="TH SarabunPSK" w:hAnsi="TH SarabunPSK" w:cs="TH SarabunPSK"/>
@@ -566,8 +726,6 @@
         </w:rPr>
         <w:br w:type="page"/>
       </w:r>
-      <w:bookmarkStart w:id="2" w:name="_GoBack"/>
-      <w:bookmarkEnd w:id="2"/>
     </w:p>
     <w:p>
       <w:pPr>

</xml_diff>

<commit_message>
Update arrow position in template
</commit_message>
<xml_diff>
--- a/docx templates/images work permit template.docx
+++ b/docx templates/images work permit template.docx
@@ -558,8 +558,93 @@
           <w:szCs w:val="18"/>
         </w:rPr>
       </w:pPr>
-      <w:bookmarkStart w:id="2" w:name="_GoBack"/>
-      <w:bookmarkEnd w:id="2"/>
+      <w:r>
+        <w:rPr>
+          <w:rFonts w:ascii="TH SarabunPSK" w:hAnsi="TH SarabunPSK" w:cs="TH SarabunPSK"/>
+          <w:noProof/>
+          <w:sz w:val="32"/>
+          <w:szCs w:val="32"/>
+        </w:rPr>
+        <mc:AlternateContent>
+          <mc:Choice Requires="wps">
+            <w:drawing>
+              <wp:anchor distT="0" distB="0" distL="114300" distR="114300" simplePos="0" relativeHeight="251661312" behindDoc="0" locked="0" layoutInCell="1" allowOverlap="1" wp14:anchorId="5A0B9530" wp14:editId="09674275">
+                <wp:simplePos x="0" y="0"/>
+                <wp:positionH relativeFrom="column">
+                  <wp:posOffset>76681</wp:posOffset>
+                </wp:positionH>
+                <wp:positionV relativeFrom="paragraph">
+                  <wp:posOffset>587856</wp:posOffset>
+                </wp:positionV>
+                <wp:extent cx="978408" cy="484632"/>
+                <wp:effectExtent l="12700" t="38100" r="25400" b="36195"/>
+                <wp:wrapNone/>
+                <wp:docPr id="5" name="Right Arrow 5"/>
+                <wp:cNvGraphicFramePr/>
+                <a:graphic xmlns:a="http://schemas.openxmlformats.org/drawingml/2006/main">
+                  <a:graphicData uri="http://schemas.microsoft.com/office/word/2010/wordprocessingShape">
+                    <wps:wsp>
+                      <wps:cNvSpPr/>
+                      <wps:spPr>
+                        <a:xfrm>
+                          <a:off x="0" y="0"/>
+                          <a:ext cx="978408" cy="484632"/>
+                        </a:xfrm>
+                        <a:prstGeom prst="rightArrow">
+                          <a:avLst/>
+                        </a:prstGeom>
+                      </wps:spPr>
+                      <wps:style>
+                        <a:lnRef idx="2">
+                          <a:schemeClr val="accent1">
+                            <a:shade val="50000"/>
+                          </a:schemeClr>
+                        </a:lnRef>
+                        <a:fillRef idx="1">
+                          <a:schemeClr val="accent1"/>
+                        </a:fillRef>
+                        <a:effectRef idx="0">
+                          <a:schemeClr val="accent1"/>
+                        </a:effectRef>
+                        <a:fontRef idx="minor">
+                          <a:schemeClr val="lt1"/>
+                        </a:fontRef>
+                      </wps:style>
+                      <wps:bodyPr rot="0" spcFirstLastPara="0" vertOverflow="overflow" horzOverflow="overflow" vert="horz" wrap="square" lIns="91440" tIns="45720" rIns="91440" bIns="45720" numCol="1" spcCol="0" rtlCol="0" fromWordArt="0" anchor="ctr" anchorCtr="0" forceAA="0" compatLnSpc="1">
+                        <a:prstTxWarp prst="textNoShape">
+                          <a:avLst/>
+                        </a:prstTxWarp>
+                        <a:noAutofit/>
+                      </wps:bodyPr>
+                    </wps:wsp>
+                  </a:graphicData>
+                </a:graphic>
+              </wp:anchor>
+            </w:drawing>
+          </mc:Choice>
+          <mc:Fallback>
+            <w:pict>
+              <v:shapetype w14:anchorId="566BAC75" id="_x0000_t13" coordsize="21600,21600" o:spt="13" adj="16200,5400" path="m@0,l@0@1,0@1,0@2@0@2@0,21600,21600,10800xe">
+                <v:stroke joinstyle="miter"/>
+                <v:formulas>
+                  <v:f eqn="val #0"/>
+                  <v:f eqn="val #1"/>
+                  <v:f eqn="sum height 0 #1"/>
+                  <v:f eqn="sum 10800 0 #1"/>
+                  <v:f eqn="sum width 0 #0"/>
+                  <v:f eqn="prod @4 @3 10800"/>
+                  <v:f eqn="sum width 0 @5"/>
+                </v:formulas>
+                <v:path o:connecttype="custom" o:connectlocs="@0,0;0,10800;@0,21600;21600,10800" o:connectangles="270,180,90,0" textboxrect="0,@1,@6,@2"/>
+                <v:handles>
+                  <v:h position="#0,#1" xrange="0,21600" yrange="0,10800"/>
+                </v:handles>
+              </v:shapetype>
+              <v:shape id="Right Arrow 5" o:spid="_x0000_s1026" type="#_x0000_t13" style="position:absolute;margin-left:6.05pt;margin-top:46.3pt;width:77.05pt;height:38.15pt;z-index:251661312;visibility:visible;mso-wrap-style:square;mso-wrap-distance-left:9pt;mso-wrap-distance-top:0;mso-wrap-distance-right:9pt;mso-wrap-distance-bottom:0;mso-position-horizontal:absolute;mso-position-horizontal-relative:text;mso-position-vertical:absolute;mso-position-vertical-relative:text;v-text-anchor:middle" o:gfxdata="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" adj="16250" fillcolor="#4f81bd [3204]" strokecolor="#243f60 [1604]" strokeweight="2pt"/>
+            </w:pict>
+          </mc:Fallback>
+        </mc:AlternateContent>
+      </w:r>
       <w:r>
         <w:rPr>
           <w:rFonts w:ascii="TH SarabunPSK" w:hAnsi="TH SarabunPSK" w:cs="TH SarabunPSK"/>
@@ -573,10 +658,10 @@
               <wp:anchor distT="0" distB="0" distL="114300" distR="114300" simplePos="0" relativeHeight="251659264" behindDoc="0" locked="0" layoutInCell="1" allowOverlap="1">
                 <wp:simplePos x="0" y="0"/>
                 <wp:positionH relativeFrom="column">
-                  <wp:posOffset>-2540</wp:posOffset>
+                  <wp:posOffset>71601</wp:posOffset>
                 </wp:positionH>
                 <wp:positionV relativeFrom="paragraph">
-                  <wp:posOffset>3535526</wp:posOffset>
+                  <wp:posOffset>13369</wp:posOffset>
                 </wp:positionV>
                 <wp:extent cx="978408" cy="484632"/>
                 <wp:effectExtent l="12700" t="38100" r="25400" b="36195"/>
@@ -626,23 +711,7 @@
           </mc:Choice>
           <mc:Fallback>
             <w:pict>
-              <v:shapetype w14:anchorId="651E6F1A" id="_x0000_t13" coordsize="21600,21600" o:spt="13" adj="16200,5400" path="m@0,l@0@1,0@1,0@2@0@2@0,21600,21600,10800xe">
-                <v:stroke joinstyle="miter"/>
-                <v:formulas>
-                  <v:f eqn="val #0"/>
-                  <v:f eqn="val #1"/>
-                  <v:f eqn="sum height 0 #1"/>
-                  <v:f eqn="sum 10800 0 #1"/>
-                  <v:f eqn="sum width 0 #0"/>
-                  <v:f eqn="prod @4 @3 10800"/>
-                  <v:f eqn="sum width 0 @5"/>
-                </v:formulas>
-                <v:path o:connecttype="custom" o:connectlocs="@0,0;0,10800;@0,21600;21600,10800" o:connectangles="270,180,90,0" textboxrect="0,@1,@6,@2"/>
-                <v:handles>
-                  <v:h position="#0,#1" xrange="0,21600" yrange="0,10800"/>
-                </v:handles>
-              </v:shapetype>
-              <v:shape id="Right Arrow 1" o:spid="_x0000_s1026" type="#_x0000_t13" style="position:absolute;margin-left:-.2pt;margin-top:278.4pt;width:77.05pt;height:38.15pt;z-index:251659264;visibility:visible;mso-wrap-style:square;mso-wrap-distance-left:9pt;mso-wrap-distance-top:0;mso-wrap-distance-right:9pt;mso-wrap-distance-bottom:0;mso-position-horizontal:absolute;mso-position-horizontal-relative:text;mso-position-vertical:absolute;mso-position-vertical-relative:text;v-text-anchor:middle" o:gfxdata="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" adj="16250" fillcolor="#4f81bd [3204]" strokecolor="#243f60 [1604]" strokeweight="2pt"/>
+              <v:shape w14:anchorId="00E6C8BE" id="Right Arrow 1" o:spid="_x0000_s1026" type="#_x0000_t13" style="position:absolute;margin-left:5.65pt;margin-top:1.05pt;width:77.05pt;height:38.15pt;z-index:251659264;visibility:visible;mso-wrap-style:square;mso-wrap-distance-left:9pt;mso-wrap-distance-top:0;mso-wrap-distance-right:9pt;mso-wrap-distance-bottom:0;mso-position-horizontal:absolute;mso-position-horizontal-relative:text;mso-position-vertical:absolute;mso-position-vertical-relative:text;v-text-anchor:middle" o:gfxdata="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" adj="16250" fillcolor="#4f81bd [3204]" strokecolor="#243f60 [1604]" strokeweight="2pt"/>
             </w:pict>
           </mc:Fallback>
         </mc:AlternateContent>
@@ -650,82 +719,13 @@
       <w:r>
         <w:rPr>
           <w:rFonts w:ascii="TH SarabunPSK" w:hAnsi="TH SarabunPSK" w:cs="TH SarabunPSK"/>
-          <w:noProof/>
-          <w:sz w:val="32"/>
-          <w:szCs w:val="32"/>
-        </w:rPr>
-        <mc:AlternateContent>
-          <mc:Choice Requires="wps">
-            <w:drawing>
-              <wp:anchor distT="0" distB="0" distL="114300" distR="114300" simplePos="0" relativeHeight="251661312" behindDoc="0" locked="0" layoutInCell="1" allowOverlap="1" wp14:anchorId="5A0B9530" wp14:editId="09674275">
-                <wp:simplePos x="0" y="0"/>
-                <wp:positionH relativeFrom="column">
-                  <wp:posOffset>2832</wp:posOffset>
-                </wp:positionH>
-                <wp:positionV relativeFrom="paragraph">
-                  <wp:posOffset>4171332</wp:posOffset>
-                </wp:positionV>
-                <wp:extent cx="978408" cy="484632"/>
-                <wp:effectExtent l="12700" t="38100" r="25400" b="36195"/>
-                <wp:wrapNone/>
-                <wp:docPr id="5" name="Right Arrow 5"/>
-                <wp:cNvGraphicFramePr/>
-                <a:graphic xmlns:a="http://schemas.openxmlformats.org/drawingml/2006/main">
-                  <a:graphicData uri="http://schemas.microsoft.com/office/word/2010/wordprocessingShape">
-                    <wps:wsp>
-                      <wps:cNvSpPr/>
-                      <wps:spPr>
-                        <a:xfrm>
-                          <a:off x="0" y="0"/>
-                          <a:ext cx="978408" cy="484632"/>
-                        </a:xfrm>
-                        <a:prstGeom prst="rightArrow">
-                          <a:avLst/>
-                        </a:prstGeom>
-                      </wps:spPr>
-                      <wps:style>
-                        <a:lnRef idx="2">
-                          <a:schemeClr val="accent1">
-                            <a:shade val="50000"/>
-                          </a:schemeClr>
-                        </a:lnRef>
-                        <a:fillRef idx="1">
-                          <a:schemeClr val="accent1"/>
-                        </a:fillRef>
-                        <a:effectRef idx="0">
-                          <a:schemeClr val="accent1"/>
-                        </a:effectRef>
-                        <a:fontRef idx="minor">
-                          <a:schemeClr val="lt1"/>
-                        </a:fontRef>
-                      </wps:style>
-                      <wps:bodyPr rot="0" spcFirstLastPara="0" vertOverflow="overflow" horzOverflow="overflow" vert="horz" wrap="square" lIns="91440" tIns="45720" rIns="91440" bIns="45720" numCol="1" spcCol="0" rtlCol="0" fromWordArt="0" anchor="ctr" anchorCtr="0" forceAA="0" compatLnSpc="1">
-                        <a:prstTxWarp prst="textNoShape">
-                          <a:avLst/>
-                        </a:prstTxWarp>
-                        <a:noAutofit/>
-                      </wps:bodyPr>
-                    </wps:wsp>
-                  </a:graphicData>
-                </a:graphic>
-              </wp:anchor>
-            </w:drawing>
-          </mc:Choice>
-          <mc:Fallback>
-            <w:pict>
-              <v:shape w14:anchorId="164A422F" id="Right Arrow 5" o:spid="_x0000_s1026" type="#_x0000_t13" style="position:absolute;margin-left:.2pt;margin-top:328.45pt;width:77.05pt;height:38.15pt;z-index:251661312;visibility:visible;mso-wrap-style:square;mso-wrap-distance-left:9pt;mso-wrap-distance-top:0;mso-wrap-distance-right:9pt;mso-wrap-distance-bottom:0;mso-position-horizontal:absolute;mso-position-horizontal-relative:text;mso-position-vertical:absolute;mso-position-vertical-relative:text;v-text-anchor:middle" o:gfxdata="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" adj="16250" fillcolor="#4f81bd [3204]" strokecolor="#243f60 [1604]" strokeweight="2pt"/>
-            </w:pict>
-          </mc:Fallback>
-        </mc:AlternateContent>
-      </w:r>
-      <w:r>
-        <w:rPr>
-          <w:rFonts w:ascii="TH SarabunPSK" w:hAnsi="TH SarabunPSK" w:cs="TH SarabunPSK"/>
           <w:sz w:val="18"/>
           <w:szCs w:val="18"/>
         </w:rPr>
         <w:br w:type="page"/>
       </w:r>
+      <w:bookmarkStart w:id="2" w:name="_GoBack"/>
+      <w:bookmarkEnd w:id="2"/>
     </w:p>
     <w:p>
       <w:pPr>

</xml_diff>